<commit_message>
Prompt for people added.
</commit_message>
<xml_diff>
--- a/Prompts.docx
+++ b/Prompts.docx
@@ -19,6 +19,22 @@
       <w:r>
         <w:tab/>
         <w:t>Negative: ugly, bad composition, weird hands, weird face, bad composition, muddy colors</w:t>
+      </w:r>
+    </w:p>
+    <w:p/>
+    <w:p>
+      <w:r>
+        <w:t xml:space="preserve">People: [_________] </w:t>
+      </w:r>
+      <w:r>
+        <w:t>high resolution, lots of detail, concept art, studio lighting, rule of thirds, anatomically correct, good hands, good skin, proportional, visible hands, visible face</w:t>
+      </w:r>
+      <w:r>
+        <w:tab/>
+        <w:t xml:space="preserve">Negative: </w:t>
+      </w:r>
+      <w:r>
+        <w:t>ugly, bad composition, weird hands, weird face, bad composition, muddy colors, bad pose, bad silhouette, hard to read, ugly face, smudgy face, inhuman</w:t>
       </w:r>
     </w:p>
     <w:sectPr>

</xml_diff>

<commit_message>
Removed styles from gitIgnore, moved general to styles, made general more robust
</commit_message>
<xml_diff>
--- a/Prompts.docx
+++ b/Prompts.docx
@@ -96,15 +96,11 @@
     <w:p>
       <w:r>
         <w:tab/>
-        <w:t>Negative: ugly, bad composition, weird hands, weird face, bad composition, muddy colors</w:t>
-      </w:r>
-    </w:p>
-    <w:p>
-      <w:pPr>
-        <w:tabs>
-          <w:tab w:val="right" w:pos="9360"/>
-        </w:tabs>
-      </w:pPr>
+        <w:t xml:space="preserve">Negative: </w:t>
+      </w:r>
+      <w:r>
+        <w:t>ugly, bad composition bad composition, muddy colors, human, person, watermark, character, broken angle, perspective, inconsistency, diagonal</w:t>
+      </w:r>
     </w:p>
     <w:sectPr>
       <w:pgSz w:w="12240" w:h="15840"/>

</xml_diff>